<commit_message>
Adding NetCheck and MountCommunication
</commit_message>
<xml_diff>
--- a/SkyGuide_Documentation.docx
+++ b/SkyGuide_Documentation.docx
@@ -75,10 +75,10 @@
                   <v:path o:extrusionok="f" gradientshapeok="t" o:connecttype="rect"/>
                   <o:lock v:ext="edit" aspectratio="t"/>
                 </v:shapetype>
-                <v:shape id="_x0000_i1025" type="#_x0000_t75" style="width:143.35pt;height:68.85pt" o:ole="">
+                <v:shape id="_x0000_i1025" type="#_x0000_t75" style="width:143.3pt;height:68.6pt" o:ole="">
                   <v:imagedata r:id="rId8" o:title=""/>
                 </v:shape>
-                <o:OLEObject Type="Embed" ProgID="PBrush" ShapeID="_x0000_i1025" DrawAspect="Content" ObjectID="_1686769238" r:id="rId9"/>
+                <o:OLEObject Type="Embed" ProgID="PBrush" ShapeID="_x0000_i1025" DrawAspect="Content" ObjectID="_1686940279" r:id="rId9"/>
               </w:object>
             </w:r>
           </w:p>
@@ -100,10 +100,10 @@
             </w:pPr>
             <w:r>
               <w:object w:dxaOrig="2700" w:dyaOrig="1560" w14:anchorId="18BCF67F">
-                <v:shape id="_x0000_i1026" type="#_x0000_t75" style="width:135.25pt;height:78.25pt" o:ole="">
+                <v:shape id="_x0000_i1026" type="#_x0000_t75" style="width:135.15pt;height:78.1pt" o:ole="">
                   <v:imagedata r:id="rId10" o:title=""/>
                 </v:shape>
-                <o:OLEObject Type="Embed" ProgID="PBrush" ShapeID="_x0000_i1026" DrawAspect="Content" ObjectID="_1686769239" r:id="rId11"/>
+                <o:OLEObject Type="Embed" ProgID="PBrush" ShapeID="_x0000_i1026" DrawAspect="Content" ObjectID="_1686940280" r:id="rId11"/>
               </w:object>
             </w:r>
           </w:p>
@@ -125,10 +125,10 @@
             </w:pPr>
             <w:r>
               <w:object w:dxaOrig="2976" w:dyaOrig="1332" w14:anchorId="65FDEECE">
-                <v:shape id="_x0000_i1027" type="#_x0000_t75" style="width:149pt;height:66.35pt" o:ole="">
+                <v:shape id="_x0000_i1027" type="#_x0000_t75" style="width:148.75pt;height:66.55pt" o:ole="">
                   <v:imagedata r:id="rId12" o:title=""/>
                 </v:shape>
-                <o:OLEObject Type="Embed" ProgID="PBrush" ShapeID="_x0000_i1027" DrawAspect="Content" ObjectID="_1686769240" r:id="rId13"/>
+                <o:OLEObject Type="Embed" ProgID="PBrush" ShapeID="_x0000_i1027" DrawAspect="Content" ObjectID="_1686940281" r:id="rId13"/>
               </w:object>
             </w:r>
           </w:p>
@@ -823,21 +823,7 @@
           <w:sz w:val="28"/>
           <w:szCs w:val="28"/>
         </w:rPr>
-        <w:t>Each graduation project is assigned to an examiner committee. The committee has three members nominated by the graduation project committee.  The examiner committee has a president, and two more members such that the project supervisor is one of the two me</w:t>
-      </w:r>
-      <w:r>
-        <w:rPr>
-          <w:sz w:val="28"/>
-          <w:szCs w:val="28"/>
-        </w:rPr>
-        <w:t>mbers. The name, rule, and signature of each examiner is shown in the following table. The examiners' signatures are required before students can submit their project final report/documentation.  Therefore, students are responsible for asking each examiner</w:t>
-      </w:r>
-      <w:r>
-        <w:rPr>
-          <w:sz w:val="28"/>
-          <w:szCs w:val="28"/>
-        </w:rPr>
-        <w:t xml:space="preserve"> to sign next to his name in the following table. </w:t>
+        <w:t xml:space="preserve">Each graduation project is assigned to an examiner committee. The committee has three members nominated by the graduation project committee.  The examiner committee has a president, and two more members such that the project supervisor is one of the two members. The name, rule, and signature of each examiner is shown in the following table. The examiners' signatures are required before students can submit their project final report/documentation.  Therefore, students are responsible for asking each examiner to sign next to his name in the following table. </w:t>
       </w:r>
     </w:p>
     <w:p>
@@ -1030,6 +1016,43 @@
           </w:tcPr>
           <w:p>
             <w:r>
+              <w:t>Prof.</w:t>
+            </w:r>
+          </w:p>
+        </w:tc>
+        <w:tc>
+          <w:tcPr>
+            <w:tcW w:w="2903" w:type="dxa"/>
+          </w:tcPr>
+          <w:p>
+            <w:pPr>
+              <w:jc w:val="center"/>
+            </w:pPr>
+          </w:p>
+        </w:tc>
+        <w:tc>
+          <w:tcPr>
+            <w:tcW w:w="2524" w:type="dxa"/>
+          </w:tcPr>
+          <w:p>
+            <w:pPr>
+              <w:jc w:val="center"/>
+              <w:rPr>
+                <w:b/>
+                <w:sz w:val="36"/>
+                <w:szCs w:val="36"/>
+              </w:rPr>
+            </w:pPr>
+          </w:p>
+        </w:tc>
+      </w:tr>
+      <w:tr>
+        <w:tc>
+          <w:tcPr>
+            <w:tcW w:w="2903" w:type="dxa"/>
+          </w:tcPr>
+          <w:p>
+            <w:r>
               <w:t xml:space="preserve">Dr. </w:t>
             </w:r>
           </w:p>
@@ -1104,16 +1127,6 @@
         </w:tc>
       </w:tr>
     </w:tbl>
-    <w:p>
-      <w:pPr>
-        <w:jc w:val="center"/>
-        <w:rPr>
-          <w:b/>
-          <w:sz w:val="36"/>
-          <w:szCs w:val="36"/>
-        </w:rPr>
-      </w:pPr>
-    </w:p>
     <w:p>
       <w:pPr>
         <w:jc w:val="center"/>
@@ -1253,11 +1266,6 @@
           <w:szCs w:val="28"/>
         </w:rPr>
       </w:pPr>
-      <w:bookmarkStart w:id="0" w:name="_gjdgxs" w:colFirst="0" w:colLast="0"/>
-      <w:bookmarkEnd w:id="0"/>
-      <w:r>
-        <w:br w:type="page"/>
-      </w:r>
       <w:r>
         <w:rPr>
           <w:b/>
@@ -1291,13 +1299,7 @@
         <w:rPr>
           <w:color w:val="000000"/>
         </w:rPr>
-        <w:t>The abstract should identify clearly and succinctly the purpose of the project, the methods used, the results obtained and the significance of the results or findings.  The abstract must not exceed 300 words. Abstract section gives readers a brief idea abo</w:t>
-      </w:r>
-      <w:r>
-        <w:rPr>
-          <w:color w:val="000000"/>
-        </w:rPr>
-        <w:t xml:space="preserve">ut your project, which briefly presents your problem statement and how you can solve it. </w:t>
+        <w:tab/>
       </w:r>
     </w:p>
     <w:p>
@@ -1318,24 +1320,6 @@
           <w:color w:val="000000"/>
         </w:rPr>
       </w:pPr>
-      <w:r>
-        <w:rPr>
-          <w:color w:val="000000"/>
-        </w:rPr>
-        <w:t>paragraph. Leave tab with 4 spaces when you start</w:t>
-      </w:r>
-      <w:r>
-        <w:rPr>
-          <w:color w:val="000000"/>
-        </w:rPr>
-        <w:t>.</w:t>
-      </w:r>
-      <w:r>
-        <w:rPr>
-          <w:color w:val="000000"/>
-        </w:rPr>
-        <w:t xml:space="preserve"> </w:t>
-      </w:r>
     </w:p>
     <w:p>
       <w:pPr>
@@ -1355,6 +1339,18 @@
           <w:color w:val="000000"/>
         </w:rPr>
       </w:pPr>
+      <w:r>
+        <w:rPr>
+          <w:color w:val="000000"/>
+        </w:rPr>
+        <w:tab/>
+      </w:r>
+      <w:r>
+        <w:rPr>
+          <w:color w:val="000000"/>
+        </w:rPr>
+        <w:t>For most people, the night sky is a mystery because it’s really difficult to find a certain object in the night sky using the naked eye, however, in reality the night sky is a detailed map;</w:t>
+      </w:r>
     </w:p>
     <w:p>
       <w:pPr>
@@ -1378,57 +1374,7 @@
         <w:rPr>
           <w:color w:val="000000"/>
         </w:rPr>
-        <w:tab/>
-        <w:t xml:space="preserve">For most people, the night sky is a mystery because it’s really difficult to find a certain object in the </w:t>
-      </w:r>
-      <w:r>
-        <w:rPr>
-          <w:color w:val="000000"/>
-        </w:rPr>
-        <w:t>night sky</w:t>
-      </w:r>
-      <w:r>
-        <w:rPr>
-          <w:color w:val="000000"/>
-        </w:rPr>
-        <w:t xml:space="preserve"> using the naked eye, however, in reality the night sky is a detailed map;</w:t>
-      </w:r>
-    </w:p>
-    <w:p>
-      <w:pPr>
-        <w:pBdr>
-          <w:top w:val="nil"/>
-          <w:left w:val="nil"/>
-          <w:bottom w:val="nil"/>
-          <w:right w:val="nil"/>
-          <w:between w:val="nil"/>
-        </w:pBdr>
-        <w:tabs>
-          <w:tab w:val="left" w:pos="0"/>
-        </w:tabs>
-        <w:spacing w:line="360" w:lineRule="auto"/>
-        <w:jc w:val="both"/>
-        <w:rPr>
-          <w:color w:val="000000"/>
-        </w:rPr>
-      </w:pPr>
-      <w:r>
-        <w:rPr>
-          <w:color w:val="000000"/>
-        </w:rPr>
-        <w:t>J</w:t>
-      </w:r>
-      <w:r>
-        <w:rPr>
-          <w:color w:val="000000"/>
-        </w:rPr>
-        <w:t>ust like the coordinates of any place on earth</w:t>
-      </w:r>
-      <w:r>
-        <w:rPr>
-          <w:color w:val="000000"/>
-        </w:rPr>
-        <w:t>, each celestial object can be located using specific coordinate</w:t>
+        <w:t>Just like the coordinates of any place on earth, each celestial object can be located using specific coordinate</w:t>
       </w:r>
       <w:r>
         <w:rPr>
@@ -1765,6 +1711,24 @@
         </w:rPr>
         <w:t>This project is targeting the amateur astronomers and the astrophotography community</w:t>
       </w:r>
+      <w:r>
+        <w:rPr>
+          <w:color w:val="000000"/>
+        </w:rPr>
+        <w:t xml:space="preserve">, and it can be used as a </w:t>
+      </w:r>
+      <w:r>
+        <w:rPr>
+          <w:color w:val="000000"/>
+        </w:rPr>
+        <w:t>Telescope German Equatorial Go-To Mount</w:t>
+      </w:r>
+      <w:r>
+        <w:rPr>
+          <w:color w:val="000000"/>
+        </w:rPr>
+        <w:t>.</w:t>
+      </w:r>
     </w:p>
     <w:p>
       <w:pPr>
@@ -1804,47 +1768,6 @@
           <w:color w:val="000000"/>
         </w:rPr>
       </w:pPr>
-      <w:r>
-        <w:pict w14:anchorId="083DB201">
-          <v:group id="Group 56" o:spid="_x0000_s1061" style="position:absolute;left:0;text-align:left;margin-left:1.3pt;margin-top:10.1pt;width:91.6pt;height:37.7pt;z-index:251699200;mso-position-horizontal-relative:margin" coordorigin=",1734" coordsize="40994,4793">
-            <v:rect id="Rectangle 57" o:spid="_x0000_s1062" style="position:absolute;top:1734;width:25044;height:4793;visibility:visible;v-text-anchor:middle" fillcolor="window" strokecolor="#002060" strokeweight="1pt">
-              <v:stroke dashstyle="3 1"/>
-              <v:textbox>
-                <w:txbxContent>
-                  <w:p>
-                    <w:pPr>
-                      <w:jc w:val="center"/>
-                    </w:pPr>
-                    <w:r>
-                      <w:rPr>
-                        <w:b/>
-                        <w:color w:val="0070C0"/>
-                        <w:lang w:val="en-GB"/>
-                      </w:rPr>
-                      <w:t>3 lines spaces</w:t>
-                    </w:r>
-                    <w:r>
-                      <w:rPr>
-                        <w:b/>
-                        <w:lang w:val="en-GB"/>
-                      </w:rPr>
-                      <w:t xml:space="preserve"> only</w:t>
-                    </w:r>
-                  </w:p>
-                </w:txbxContent>
-              </v:textbox>
-            </v:rect>
-            <v:shapetype id="_x0000_t32" coordsize="21600,21600" o:spt="32" o:oned="t" path="m,l21600,21600e" filled="f">
-              <v:path arrowok="t" fillok="f" o:connecttype="none"/>
-              <o:lock v:ext="edit" shapetype="t"/>
-            </v:shapetype>
-            <v:shape id="Straight Arrow Connector 58" o:spid="_x0000_s1063" type="#_x0000_t32" style="position:absolute;left:24903;top:4411;width:16091;height:0;visibility:visible" o:connectortype="straight" filled="t" fillcolor="window" strokecolor="#002060" strokeweight="1pt">
-              <v:stroke dashstyle="3 1" endarrow="open"/>
-            </v:shape>
-            <w10:wrap anchorx="margin"/>
-          </v:group>
-        </w:pict>
-      </w:r>
     </w:p>
     <w:p>
       <w:pPr>
@@ -1883,42 +1806,6 @@
           <w:color w:val="000000"/>
         </w:rPr>
       </w:pPr>
-      <w:r>
-        <w:pict w14:anchorId="63E35DCF">
-          <v:rect id="Rectangle 52" o:spid="_x0000_s1065" style="position:absolute;left:0;text-align:left;margin-left:302.35pt;margin-top:.65pt;width:165.9pt;height:38.05pt;z-index:251917312;visibility:visible;mso-position-horizontal:absolute;mso-position-horizontal-relative:margin;mso-position-vertical:absolute;mso-position-vertical-relative:text;v-text-anchor:middle" fillcolor="window" strokecolor="#002060" strokeweight="1pt">
-            <v:stroke dashstyle="3 1"/>
-            <v:textbox>
-              <w:txbxContent>
-                <w:p>
-                  <w:pPr>
-                    <w:jc w:val="center"/>
-                    <w:rPr>
-                      <w:color w:val="0070C0"/>
-                    </w:rPr>
-                  </w:pPr>
-                  <w:r>
-                    <w:rPr>
-                      <w:b/>
-                      <w:color w:val="0070C0"/>
-                      <w:lang w:val="en-GB"/>
-                    </w:rPr>
-                    <w:t xml:space="preserve">You can use at max 5 </w:t>
-                  </w:r>
-                  <w:r>
-                    <w:rPr>
-                      <w:b/>
-                      <w:color w:val="0070C0"/>
-                      <w:lang w:val="en-GB"/>
-                    </w:rPr>
-                    <w:t>keywords</w:t>
-                  </w:r>
-                </w:p>
-              </w:txbxContent>
-            </v:textbox>
-            <w10:wrap anchorx="margin"/>
-          </v:rect>
-        </w:pict>
-      </w:r>
     </w:p>
     <w:p>
       <w:pPr>
@@ -1942,49 +1829,13 @@
         <w:rPr>
           <w:color w:val="000000"/>
         </w:rPr>
-        <w:t>KEYWORDS  keyword1; Keyword2; Keyword3</w:t>
-      </w:r>
-      <w:r>
-        <w:pict w14:anchorId="6FE6774F">
-          <v:group id="Group 60" o:spid="_x0000_s1067" style="position:absolute;left:0;text-align:left;margin-left:2.05pt;margin-top:20.15pt;width:424.3pt;height:57.75pt;z-index:251701248;mso-position-horizontal-relative:margin;mso-position-vertical-relative:text;mso-width-relative:margin;mso-height-relative:margin" coordorigin="-70446,-14274" coordsize="49669,14274">
-            <v:rect id="Rectangle 61" o:spid="_x0000_s1068" style="position:absolute;left:-70446;top:-7171;width:49670;height:7171;visibility:visible;v-text-anchor:middle" fillcolor="window" strokecolor="#002060" strokeweight="1pt">
-              <v:stroke dashstyle="3 1"/>
-              <v:textbox style="mso-next-textbox:#Rectangle 61">
-                <w:txbxContent>
-                  <w:p>
-                    <w:pPr>
-                      <w:jc w:val="center"/>
-                      <w:rPr>
-                        <w:color w:val="0070C0"/>
-                        <w:lang w:val="en-GB"/>
-                      </w:rPr>
-                    </w:pPr>
-                    <w:r>
-                      <w:rPr>
-                        <w:b/>
-                        <w:color w:val="0070C0"/>
-                        <w:lang w:val="en-GB"/>
-                      </w:rPr>
-                      <w:t>Here you can name your project keywords and separate them with semicolon</w:t>
-                    </w:r>
-                  </w:p>
-                </w:txbxContent>
-              </v:textbox>
-            </v:rect>
-            <v:shape id="Straight Arrow Connector 62" o:spid="_x0000_s1069" type="#_x0000_t32" style="position:absolute;left:-65814;top:-14274;width:23793;height:7104;flip:x y;visibility:visible" o:connectortype="straight" filled="t" fillcolor="window" strokecolor="#002060" strokeweight="1pt">
-              <v:stroke dashstyle="3 1" endarrow="open"/>
-            </v:shape>
-            <w10:wrap anchorx="margin"/>
-          </v:group>
-        </w:pict>
-      </w:r>
-      <w:r>
-        <w:pict w14:anchorId="6DF89177">
-          <v:shape id="Straight Arrow Connector 53" o:spid="_x0000_s1066" type="#_x0000_t32" style="position:absolute;left:0;text-align:left;margin-left:250.35pt;margin-top:-1pt;width:52pt;height:8.4pt;flip:x;z-index:251918336;visibility:visible;mso-position-horizontal:absolute;mso-position-horizontal-relative:margin;mso-position-vertical:absolute;mso-position-vertical-relative:text" o:connectortype="straight" filled="t" fillcolor="window" strokecolor="#002060" strokeweight="1pt">
-            <v:stroke dashstyle="3 1" endarrow="open"/>
-            <w10:wrap anchorx="margin"/>
-          </v:shape>
-        </w:pict>
+        <w:t>KEYWORDS: Astronomy; Astrophotography; Telescope Mount</w:t>
+      </w:r>
+      <w:r>
+        <w:rPr>
+          <w:color w:val="000000"/>
+        </w:rPr>
+        <w:t>;</w:t>
       </w:r>
     </w:p>
     <w:p>
@@ -2072,8 +1923,8 @@
           <w:szCs w:val="28"/>
         </w:rPr>
       </w:pPr>
-      <w:bookmarkStart w:id="1" w:name="_30j0zll" w:colFirst="0" w:colLast="0"/>
-      <w:bookmarkEnd w:id="1"/>
+      <w:bookmarkStart w:id="0" w:name="_30j0zll" w:colFirst="0" w:colLast="0"/>
+      <w:bookmarkEnd w:id="0"/>
       <w:r>
         <w:rPr>
           <w:b/>
@@ -2084,6 +1935,98 @@
         <w:lastRenderedPageBreak/>
         <w:t>ACKNOWLEDGEMENTS</w:t>
       </w:r>
+    </w:p>
+    <w:p>
+      <w:pPr>
+        <w:pBdr>
+          <w:top w:val="nil"/>
+          <w:left w:val="nil"/>
+          <w:bottom w:val="nil"/>
+          <w:right w:val="nil"/>
+          <w:between w:val="nil"/>
+        </w:pBdr>
+        <w:tabs>
+          <w:tab w:val="left" w:pos="0"/>
+        </w:tabs>
+        <w:spacing w:line="360" w:lineRule="auto"/>
+        <w:rPr>
+          <w:color w:val="000000"/>
+        </w:rPr>
+      </w:pPr>
+    </w:p>
+    <w:p>
+      <w:pPr>
+        <w:pBdr>
+          <w:top w:val="nil"/>
+          <w:left w:val="nil"/>
+          <w:bottom w:val="nil"/>
+          <w:right w:val="nil"/>
+          <w:between w:val="nil"/>
+        </w:pBdr>
+        <w:tabs>
+          <w:tab w:val="left" w:pos="0"/>
+        </w:tabs>
+        <w:spacing w:line="360" w:lineRule="auto"/>
+        <w:rPr>
+          <w:b/>
+          <w:bCs/>
+          <w:i/>
+          <w:iCs/>
+          <w:color w:val="000000"/>
+        </w:rPr>
+      </w:pPr>
+      <w:r>
+        <w:rPr>
+          <w:b/>
+          <w:bCs/>
+          <w:i/>
+          <w:iCs/>
+          <w:color w:val="000000"/>
+        </w:rPr>
+        <w:t xml:space="preserve">"Praise be to </w:t>
+      </w:r>
+      <w:r>
+        <w:rPr>
+          <w:b/>
+          <w:bCs/>
+          <w:i/>
+          <w:iCs/>
+          <w:color w:val="000000"/>
+        </w:rPr>
+        <w:t>Allah, who</w:t>
+      </w:r>
+      <w:r>
+        <w:rPr>
+          <w:b/>
+          <w:bCs/>
+          <w:i/>
+          <w:iCs/>
+          <w:color w:val="000000"/>
+        </w:rPr>
+        <w:t xml:space="preserve"> guided us to this and we would never have been guided if Allah had not guided us."</w:t>
+      </w:r>
+    </w:p>
+    <w:p>
+      <w:pPr>
+        <w:pBdr>
+          <w:top w:val="nil"/>
+          <w:left w:val="nil"/>
+          <w:bottom w:val="nil"/>
+          <w:right w:val="nil"/>
+          <w:between w:val="nil"/>
+        </w:pBdr>
+        <w:tabs>
+          <w:tab w:val="left" w:pos="0"/>
+        </w:tabs>
+        <w:spacing w:line="360" w:lineRule="auto"/>
+        <w:rPr>
+          <w:b/>
+          <w:bCs/>
+          <w:i/>
+          <w:iCs/>
+          <w:color w:val="000000"/>
+        </w:rPr>
+      </w:pPr>
     </w:p>
     <w:p>
       <w:pPr>
@@ -2107,19 +2050,38 @@
         <w:rPr>
           <w:color w:val="000000"/>
         </w:rPr>
-        <w:t>The content of this single page is left to the preference of the student.  It is suggested however that the page makes reference to guidance received by the student from his or her supervisor and project Committee members.  Reference should also be made to</w:t>
-      </w:r>
-      <w:r>
-        <w:rPr>
-          <w:color w:val="000000"/>
-        </w:rPr>
-        <w:t xml:space="preserve"> any financial assistance received to carry out the project.  Any extraordinary assistance received by the student for example in word processing, data collection, data analysis, and so on, should be properly acknowledged.  The acknowledgements should not </w:t>
-      </w:r>
-      <w:r>
-        <w:rPr>
-          <w:color w:val="000000"/>
-        </w:rPr>
-        <w:t>exceed 250 words.</w:t>
+        <w:tab/>
+        <w:t>We</w:t>
+      </w:r>
+      <w:r>
+        <w:rPr>
+          <w:color w:val="000000"/>
+        </w:rPr>
+        <w:t xml:space="preserve"> </w:t>
+      </w:r>
+      <w:r>
+        <w:rPr>
+          <w:color w:val="000000"/>
+        </w:rPr>
+        <w:t>w</w:t>
+      </w:r>
+      <w:r>
+        <w:rPr>
+          <w:color w:val="000000"/>
+        </w:rPr>
+        <w:t xml:space="preserve">ould like to thank Dr. Khaled Al-Shafei for advice, encourage, support and mentoring has offered </w:t>
+      </w:r>
+      <w:r>
+        <w:rPr>
+          <w:color w:val="000000"/>
+        </w:rPr>
+        <w:t>us</w:t>
+      </w:r>
+      <w:r>
+        <w:rPr>
+          <w:color w:val="000000"/>
+        </w:rPr>
+        <w:t xml:space="preserve"> during project also in the class. </w:t>
       </w:r>
     </w:p>
     <w:p>
@@ -2140,6 +2102,24 @@
           <w:color w:val="000000"/>
         </w:rPr>
       </w:pPr>
+      <w:r>
+        <w:rPr>
+          <w:color w:val="000000"/>
+        </w:rPr>
+        <w:t>We</w:t>
+      </w:r>
+      <w:r>
+        <w:rPr>
+          <w:color w:val="000000"/>
+        </w:rPr>
+        <w:t xml:space="preserve"> </w:t>
+      </w:r>
+      <w:r>
+        <w:rPr>
+          <w:color w:val="000000"/>
+        </w:rPr>
+        <w:t xml:space="preserve">would like to thank our friend and colleague Eng. Mostafa Arafa from the department of mechanics, for helping us greatly in the design of the physical device. </w:t>
+      </w:r>
     </w:p>
     <w:p>
       <w:pPr>
@@ -2159,6 +2139,36 @@
           <w:color w:val="000000"/>
         </w:rPr>
       </w:pPr>
+      <w:r>
+        <w:rPr>
+          <w:color w:val="000000"/>
+        </w:rPr>
+        <w:t>A</w:t>
+      </w:r>
+      <w:r>
+        <w:rPr>
+          <w:color w:val="000000"/>
+        </w:rPr>
+        <w:t xml:space="preserve">lso, </w:t>
+      </w:r>
+      <w:r>
+        <w:rPr>
+          <w:color w:val="000000"/>
+        </w:rPr>
+        <w:t>we</w:t>
+      </w:r>
+      <w:r>
+        <w:rPr>
+          <w:color w:val="000000"/>
+        </w:rPr>
+        <w:t xml:space="preserve"> </w:t>
+      </w:r>
+      <w:r>
+        <w:rPr>
+          <w:color w:val="000000"/>
+        </w:rPr>
+        <w:t xml:space="preserve">would like to thank staff doctors and Engineers of facility members of the department of systems and computer engineer for their help and encouragement. </w:t>
+      </w:r>
     </w:p>
     <w:p>
       <w:pPr>
@@ -2178,6 +2188,86 @@
           <w:color w:val="000000"/>
         </w:rPr>
       </w:pPr>
+      <w:r>
+        <w:rPr>
+          <w:color w:val="000000"/>
+        </w:rPr>
+        <w:t>Finally</w:t>
+      </w:r>
+      <w:r>
+        <w:rPr>
+          <w:color w:val="000000"/>
+        </w:rPr>
+        <w:t>,</w:t>
+      </w:r>
+      <w:r>
+        <w:rPr>
+          <w:color w:val="000000"/>
+        </w:rPr>
+        <w:t xml:space="preserve"> </w:t>
+      </w:r>
+      <w:r>
+        <w:rPr>
+          <w:color w:val="000000"/>
+        </w:rPr>
+        <w:t>we</w:t>
+      </w:r>
+      <w:r>
+        <w:rPr>
+          <w:color w:val="000000"/>
+        </w:rPr>
+        <w:t xml:space="preserve"> would like to thank </w:t>
+      </w:r>
+      <w:r>
+        <w:rPr>
+          <w:color w:val="000000"/>
+        </w:rPr>
+        <w:t>our</w:t>
+      </w:r>
+      <w:r>
+        <w:rPr>
+          <w:color w:val="000000"/>
+        </w:rPr>
+        <w:t xml:space="preserve"> parents for support and encouragement.</w:t>
+      </w:r>
+    </w:p>
+    <w:p>
+      <w:pPr>
+        <w:pBdr>
+          <w:top w:val="nil"/>
+          <w:left w:val="nil"/>
+          <w:bottom w:val="nil"/>
+          <w:right w:val="nil"/>
+          <w:between w:val="nil"/>
+        </w:pBdr>
+        <w:tabs>
+          <w:tab w:val="left" w:pos="0"/>
+        </w:tabs>
+        <w:spacing w:line="360" w:lineRule="auto"/>
+        <w:jc w:val="both"/>
+        <w:rPr>
+          <w:color w:val="000000"/>
+        </w:rPr>
+      </w:pPr>
+    </w:p>
+    <w:p>
+      <w:pPr>
+        <w:pBdr>
+          <w:top w:val="nil"/>
+          <w:left w:val="nil"/>
+          <w:bottom w:val="nil"/>
+          <w:right w:val="nil"/>
+          <w:between w:val="nil"/>
+        </w:pBdr>
+        <w:tabs>
+          <w:tab w:val="left" w:pos="0"/>
+        </w:tabs>
+        <w:spacing w:line="360" w:lineRule="auto"/>
+        <w:jc w:val="both"/>
+        <w:rPr>
+          <w:color w:val="000000"/>
+        </w:rPr>
+      </w:pPr>
     </w:p>
     <w:p>
       <w:pPr>
@@ -2302,8 +2392,8 @@
           <w:szCs w:val="28"/>
         </w:rPr>
       </w:pPr>
-      <w:bookmarkStart w:id="2" w:name="_1fob9te" w:colFirst="0" w:colLast="0"/>
-      <w:bookmarkEnd w:id="2"/>
+      <w:bookmarkStart w:id="1" w:name="_1fob9te" w:colFirst="0" w:colLast="0"/>
+      <w:bookmarkEnd w:id="1"/>
       <w:r>
         <w:br w:type="page"/>
       </w:r>
@@ -2355,6 +2445,10 @@
                 </w:txbxContent>
               </v:textbox>
             </v:rect>
+            <v:shapetype id="_x0000_t32" coordsize="21600,21600" o:spt="32" o:oned="t" path="m,l21600,21600e" filled="f">
+              <v:path arrowok="t" fillok="f" o:connecttype="none"/>
+              <o:lock v:ext="edit" shapetype="t"/>
+            </v:shapetype>
             <v:shape id="Straight Arrow Connector 75" o:spid="_x0000_s1081" type="#_x0000_t32" style="position:absolute;left:14988;top:6521;width:3339;height:4380;flip:x;visibility:visible" o:connectortype="straight" filled="t" fillcolor="window" strokecolor="#002060" strokeweight="1pt">
               <v:stroke dashstyle="3 1" endarrow="open"/>
             </v:shape>
@@ -2806,6 +2900,22 @@
             </w:pPr>
             <w:r>
               <w:t>Background and Motivation</w:t>
+            </w:r>
+          </w:p>
+          <w:p>
+            <w:pPr>
+              <w:numPr>
+                <w:ilvl w:val="1"/>
+                <w:numId w:val="3"/>
+              </w:numPr>
+              <w:tabs>
+                <w:tab w:val="left" w:pos="1026"/>
+              </w:tabs>
+              <w:spacing w:after="200" w:line="360" w:lineRule="auto"/>
+              <w:ind w:right="360" w:hanging="441"/>
+            </w:pPr>
+            <w:r>
+              <w:t>Project Idea</w:t>
             </w:r>
             <w:r>
               <w:pict w14:anchorId="5EA7C588">
@@ -3846,7 +3956,6 @@
               <w:rPr>
                 <w:b/>
               </w:rPr>
-              <w:lastRenderedPageBreak/>
               <w:t>16</w:t>
             </w:r>
           </w:p>
@@ -4289,15 +4398,7 @@
                       <w:color w:val="0070C0"/>
                       <w:lang w:val="en-GB"/>
                     </w:rPr>
-                    <w:t xml:space="preserve">Leave one line to separate the tables of each </w:t>
-                  </w:r>
-                  <w:r>
-                    <w:rPr>
-                      <w:b/>
-                      <w:color w:val="0070C0"/>
-                      <w:lang w:val="en-GB"/>
-                    </w:rPr>
-                    <w:t>chapter</w:t>
+                    <w:t>Leave one line to separate the tables of each chapter</w:t>
                   </w:r>
                 </w:p>
               </w:txbxContent>
@@ -4720,7 +4821,25 @@
                       <w:color w:val="0070C0"/>
                       <w:lang w:val="en-GB"/>
                     </w:rPr>
-                    <w:t xml:space="preserve">Leave one line to separate  the figures of each chapter </w:t>
+                    <w:t xml:space="preserve">Leave one line to </w:t>
+                  </w:r>
+                  <w:proofErr w:type="gramStart"/>
+                  <w:r>
+                    <w:rPr>
+                      <w:b/>
+                      <w:color w:val="0070C0"/>
+                      <w:lang w:val="en-GB"/>
+                    </w:rPr>
+                    <w:t>separate  the</w:t>
+                  </w:r>
+                  <w:proofErr w:type="gramEnd"/>
+                  <w:r>
+                    <w:rPr>
+                      <w:b/>
+                      <w:color w:val="0070C0"/>
+                      <w:lang w:val="en-GB"/>
+                    </w:rPr>
+                    <w:t xml:space="preserve"> figures of each chapter </w:t>
                   </w:r>
                 </w:p>
               </w:txbxContent>
@@ -5184,192 +5303,6 @@
         </w:rPr>
         <w:lastRenderedPageBreak/>
         <w:t>CHAPTER 1</w:t>
-      </w:r>
-      <w:r>
-        <w:pict w14:anchorId="03F0AEC4">
-          <v:rect id="Rectangle 288" o:spid="_x0000_s1106" style="position:absolute;left:0;text-align:left;margin-left:309.35pt;margin-top:-28.65pt;width:142.8pt;height:108.75pt;z-index:251913216;visibility:visible;mso-position-horizontal:absolute;mso-position-horizontal-relative:margin;mso-position-vertical:absolute;mso-position-vertical-relative:text;v-text-anchor:middle" fillcolor="window" strokecolor="#002060" strokeweight="1pt">
-            <v:stroke dashstyle="3 1"/>
-            <v:textbox style="mso-next-textbox:#Rectangle 288">
-              <w:txbxContent>
-                <w:p>
-                  <w:pPr>
-                    <w:spacing w:line="276" w:lineRule="auto"/>
-                    <w:rPr>
-                      <w:b/>
-                      <w:color w:val="0070C0"/>
-                      <w:lang w:val="en-GB"/>
-                    </w:rPr>
-                  </w:pPr>
-                  <w:r>
-                    <w:rPr>
-                      <w:b/>
-                      <w:color w:val="0070C0"/>
-                      <w:lang w:val="en-GB"/>
-                    </w:rPr>
-                    <w:t xml:space="preserve">CAPITAL LETTERS </w:t>
-                  </w:r>
-                </w:p>
-                <w:p>
-                  <w:pPr>
-                    <w:spacing w:line="276" w:lineRule="auto"/>
-                    <w:rPr>
-                      <w:b/>
-                      <w:color w:val="0070C0"/>
-                      <w:lang w:val="en-GB"/>
-                    </w:rPr>
-                  </w:pPr>
-                  <w:r>
-                    <w:rPr>
-                      <w:b/>
-                      <w:color w:val="0070C0"/>
-                      <w:lang w:val="en-GB"/>
-                    </w:rPr>
-                    <w:t>Font Style: Time New Roman , Bold</w:t>
-                  </w:r>
-                </w:p>
-                <w:p>
-                  <w:pPr>
-                    <w:spacing w:line="276" w:lineRule="auto"/>
-                    <w:rPr>
-                      <w:b/>
-                      <w:color w:val="0070C0"/>
-                      <w:lang w:val="en-GB"/>
-                    </w:rPr>
-                  </w:pPr>
-                  <w:r>
-                    <w:rPr>
-                      <w:b/>
-                      <w:color w:val="0070C0"/>
-                      <w:lang w:val="en-GB"/>
-                    </w:rPr>
-                    <w:t>Font Size: 1</w:t>
-                  </w:r>
-                  <w:r>
-                    <w:rPr>
-                      <w:b/>
-                      <w:color w:val="0070C0"/>
-                      <w:lang w:val="en-GB"/>
-                    </w:rPr>
-                    <w:t>4</w:t>
-                  </w:r>
-                </w:p>
-                <w:p>
-                  <w:pPr>
-                    <w:spacing w:line="276" w:lineRule="auto"/>
-                    <w:rPr>
-                      <w:b/>
-                      <w:color w:val="0070C0"/>
-                      <w:lang w:val="en-GB"/>
-                    </w:rPr>
-                  </w:pPr>
-                  <w:r>
-                    <w:rPr>
-                      <w:b/>
-                      <w:color w:val="0070C0"/>
-                      <w:lang w:val="en-GB"/>
-                    </w:rPr>
-                    <w:t>Justified</w:t>
-                  </w:r>
-                  <w:r>
-                    <w:rPr>
-                      <w:b/>
-                      <w:color w:val="0070C0"/>
-                      <w:lang w:val="en-GB"/>
-                    </w:rPr>
-                    <w:t>:</w:t>
-                  </w:r>
-                  <w:r>
-                    <w:rPr>
-                      <w:b/>
-                      <w:color w:val="0070C0"/>
-                      <w:lang w:val="en-GB"/>
-                    </w:rPr>
-                    <w:t xml:space="preserve"> </w:t>
-                  </w:r>
-                  <w:r>
-                    <w:rPr>
-                      <w:b/>
-                      <w:color w:val="0070C0"/>
-                      <w:lang w:val="en-GB"/>
-                    </w:rPr>
-                    <w:t>Centre</w:t>
-                  </w:r>
-                </w:p>
-                <w:p>
-                  <w:pPr>
-                    <w:spacing w:line="276" w:lineRule="auto"/>
-                    <w:rPr>
-                      <w:b/>
-                      <w:color w:val="0070C0"/>
-                      <w:lang w:val="en-GB"/>
-                    </w:rPr>
-                  </w:pPr>
-                  <w:r>
-                    <w:rPr>
-                      <w:b/>
-                      <w:color w:val="0070C0"/>
-                      <w:lang w:val="en-GB"/>
-                    </w:rPr>
-                    <w:t>Spacing After</w:t>
-                  </w:r>
-                  <w:r>
-                    <w:rPr>
-                      <w:b/>
-                      <w:color w:val="0070C0"/>
-                      <w:lang w:val="en-GB"/>
-                    </w:rPr>
-                    <w:t xml:space="preserve"> </w:t>
-                  </w:r>
-                  <w:r>
-                    <w:rPr>
-                      <w:b/>
-                      <w:color w:val="0070C0"/>
-                      <w:lang w:val="en-GB"/>
-                    </w:rPr>
-                    <w:t>title</w:t>
-                  </w:r>
-                  <w:r>
-                    <w:rPr>
-                      <w:b/>
-                      <w:color w:val="0070C0"/>
-                      <w:lang w:val="en-GB"/>
-                    </w:rPr>
-                    <w:t>: 12p</w:t>
-                  </w:r>
-                </w:p>
-                <w:p>
-                  <w:pPr>
-                    <w:spacing w:line="276" w:lineRule="auto"/>
-                    <w:rPr>
-                      <w:b/>
-                      <w:color w:val="C00000"/>
-                      <w:lang w:val="en-GB"/>
-                    </w:rPr>
-                  </w:pPr>
-                </w:p>
-                <w:p>
-                  <w:pPr>
-                    <w:spacing w:line="276" w:lineRule="auto"/>
-                    <w:rPr>
-                      <w:b/>
-                      <w:color w:val="C00000"/>
-                      <w:lang w:val="en-GB"/>
-                    </w:rPr>
-                  </w:pPr>
-                </w:p>
-              </w:txbxContent>
-            </v:textbox>
-            <w10:wrap anchorx="margin"/>
-          </v:rect>
-        </w:pict>
-      </w:r>
-      <w:r>
-        <w:pict w14:anchorId="531126CE">
-          <v:shape id="Straight Arrow Connector 289" o:spid="_x0000_s1107" type="#_x0000_t32" style="position:absolute;left:0;text-align:left;margin-left:282.1pt;margin-top:20.1pt;width:27.25pt;height:6.75pt;flip:x;z-index:251914240;visibility:visible;mso-position-horizontal:absolute;mso-position-horizontal-relative:margin;mso-position-vertical:absolute;mso-position-vertical-relative:text" o:connectortype="straight" filled="t" fillcolor="window" strokecolor="#002060" strokeweight="1pt">
-            <v:stroke dashstyle="3 1" endarrow="open"/>
-            <w10:wrap anchorx="margin"/>
-          </v:shape>
-        </w:pict>
       </w:r>
       <w:r>
         <w:pict w14:anchorId="69F24EB1">
@@ -5571,41 +5504,7 @@
         <w:rPr>
           <w:color w:val="000000"/>
         </w:rPr>
-        <w:t xml:space="preserve">In this section, you should describe the problem that you set out to solve with the project. An introduction might, for example, begin by stating, "The aim of the work described in the Report was to provide a software tool with which </w:t>
-      </w:r>
-      <w:proofErr w:type="spellStart"/>
-      <w:r>
-        <w:rPr>
-          <w:color w:val="000000"/>
-        </w:rPr>
-        <w:t>peoplecan</w:t>
-      </w:r>
-      <w:proofErr w:type="spellEnd"/>
-      <w:r>
-        <w:rPr>
-          <w:color w:val="000000"/>
-        </w:rPr>
-        <w:t xml:space="preserve"> arrange meet</w:t>
-      </w:r>
-      <w:r>
-        <w:rPr>
-          <w:color w:val="000000"/>
-        </w:rPr>
-        <w:t xml:space="preserve">ings." Avoid starting a Report with an irrelevant history </w:t>
-      </w:r>
-      <w:proofErr w:type="spellStart"/>
-      <w:r>
-        <w:rPr>
-          <w:color w:val="000000"/>
-        </w:rPr>
-        <w:t>ofinformation</w:t>
-      </w:r>
-      <w:proofErr w:type="spellEnd"/>
-      <w:r>
-        <w:rPr>
-          <w:color w:val="000000"/>
-        </w:rPr>
-        <w:t xml:space="preserve"> technology.</w:t>
+        <w:t>The aim of the work described in the Report was to provide a software tool and a device controlled by this software, to find and track any celestial object;</w:t>
       </w:r>
     </w:p>
     <w:p>
@@ -5626,23 +5525,232 @@
           <w:color w:val="000000"/>
         </w:rPr>
       </w:pPr>
-      <w:r>
-        <w:rPr>
-          <w:color w:val="000000"/>
-        </w:rPr>
-        <w:t xml:space="preserve">        Explain whatever background the reader will need in order to understand the problem. The background might refer to previous work in the academic literature that pro</w:t>
-      </w:r>
-      <w:r>
-        <w:rPr>
-          <w:color w:val="000000"/>
-        </w:rPr>
-        <w:t xml:space="preserve">vides evidence that the problem is a real and significant problem worth solving. Include a clear and detailed statement of the project aims and provide an overview of </w:t>
+    </w:p>
+    <w:p>
+      <w:pPr>
+        <w:pStyle w:val="ListParagraph"/>
+        <w:numPr>
+          <w:ilvl w:val="0"/>
+          <w:numId w:val="14"/>
+        </w:numPr>
+        <w:pBdr>
+          <w:top w:val="nil"/>
+          <w:left w:val="nil"/>
+          <w:bottom w:val="nil"/>
+          <w:right w:val="nil"/>
+          <w:between w:val="nil"/>
+        </w:pBdr>
+        <w:tabs>
+          <w:tab w:val="left" w:pos="0"/>
+        </w:tabs>
+        <w:spacing w:line="360" w:lineRule="auto"/>
+        <w:jc w:val="both"/>
+        <w:rPr>
+          <w:b/>
+          <w:bCs/>
+          <w:i/>
+          <w:iCs/>
+          <w:color w:val="000000"/>
+        </w:rPr>
+      </w:pPr>
+      <w:r>
+        <w:rPr>
+          <w:b/>
+          <w:bCs/>
+          <w:i/>
+          <w:iCs/>
+          <w:color w:val="000000"/>
+        </w:rPr>
+        <w:t>Scientific idea:</w:t>
+      </w:r>
+    </w:p>
+    <w:p>
+      <w:pPr>
+        <w:pBdr>
+          <w:top w:val="nil"/>
+          <w:left w:val="nil"/>
+          <w:bottom w:val="nil"/>
+          <w:right w:val="nil"/>
+          <w:between w:val="nil"/>
+        </w:pBdr>
+        <w:tabs>
+          <w:tab w:val="left" w:pos="0"/>
+        </w:tabs>
+        <w:spacing w:line="360" w:lineRule="auto"/>
+        <w:jc w:val="both"/>
+        <w:rPr>
+          <w:color w:val="000000"/>
+        </w:rPr>
+      </w:pPr>
+      <w:r>
+        <w:rPr>
+          <w:color w:val="000000"/>
+        </w:rPr>
+        <w:t xml:space="preserve">Any celestial object can be located using multiple </w:t>
+      </w:r>
+      <w:r>
+        <w:rPr>
+          <w:color w:val="000000"/>
+        </w:rPr>
+        <w:t>Celestial coordinate systems</w:t>
+      </w:r>
+      <w:r>
+        <w:rPr>
+          <w:color w:val="000000"/>
+        </w:rPr>
+        <w:t xml:space="preserve"> </w:t>
+      </w:r>
+      <w:r>
+        <w:rPr>
+          <w:color w:val="000000"/>
+        </w:rPr>
+        <w:t>for example (</w:t>
+      </w:r>
+      <w:r>
+        <w:rPr>
+          <w:color w:val="000000"/>
+        </w:rPr>
+        <w:t>Equatorial Coordinate System</w:t>
+      </w:r>
+      <w:r>
+        <w:rPr>
+          <w:color w:val="000000"/>
+        </w:rPr>
+        <w:t>,</w:t>
+      </w:r>
+      <w:r>
+        <w:rPr>
+          <w:color w:val="000000"/>
+        </w:rPr>
+        <w:t xml:space="preserve"> Horizontal Coordinate system</w:t>
+      </w:r>
+      <w:r>
+        <w:rPr>
+          <w:color w:val="000000"/>
+        </w:rPr>
+        <w:t>);</w:t>
+      </w:r>
+    </w:p>
+    <w:p>
+      <w:pPr>
+        <w:pBdr>
+          <w:top w:val="nil"/>
+          <w:left w:val="nil"/>
+          <w:bottom w:val="nil"/>
+          <w:right w:val="nil"/>
+          <w:between w:val="nil"/>
+        </w:pBdr>
+        <w:tabs>
+          <w:tab w:val="left" w:pos="0"/>
+        </w:tabs>
+        <w:spacing w:line="360" w:lineRule="auto"/>
+        <w:jc w:val="both"/>
+        <w:rPr>
+          <w:color w:val="000000"/>
+        </w:rPr>
+      </w:pPr>
+    </w:p>
+    <w:p>
+      <w:pPr>
+        <w:pBdr>
+          <w:top w:val="nil"/>
+          <w:left w:val="nil"/>
+          <w:bottom w:val="nil"/>
+          <w:right w:val="nil"/>
+          <w:between w:val="nil"/>
+        </w:pBdr>
+        <w:tabs>
+          <w:tab w:val="left" w:pos="0"/>
+        </w:tabs>
+        <w:spacing w:line="360" w:lineRule="auto"/>
+        <w:jc w:val="both"/>
+        <w:rPr>
+          <w:color w:val="000000"/>
+        </w:rPr>
+      </w:pPr>
+    </w:p>
+    <w:p>
+      <w:pPr>
+        <w:pBdr>
+          <w:top w:val="nil"/>
+          <w:left w:val="nil"/>
+          <w:bottom w:val="nil"/>
+          <w:right w:val="nil"/>
+          <w:between w:val="nil"/>
+        </w:pBdr>
+        <w:tabs>
+          <w:tab w:val="left" w:pos="0"/>
+        </w:tabs>
+        <w:spacing w:line="360" w:lineRule="auto"/>
+        <w:jc w:val="both"/>
+        <w:rPr>
+          <w:color w:val="000000"/>
+        </w:rPr>
+      </w:pPr>
+      <w:r>
+        <w:rPr>
+          <w:color w:val="000000"/>
+        </w:rPr>
+        <w:t xml:space="preserve">In this section, you should describe the problem that you set out to solve with the project. An introduction might, for example, begin by stating, "The aim of the work described in the Report was to provide a software tool with which </w:t>
       </w:r>
       <w:proofErr w:type="spellStart"/>
       <w:r>
         <w:rPr>
           <w:color w:val="000000"/>
         </w:rPr>
+        <w:t>peoplecan</w:t>
+      </w:r>
+      <w:proofErr w:type="spellEnd"/>
+      <w:r>
+        <w:rPr>
+          <w:color w:val="000000"/>
+        </w:rPr>
+        <w:t xml:space="preserve"> arrange meetings." Avoid starting a Report with an irrelevant history </w:t>
+      </w:r>
+      <w:proofErr w:type="spellStart"/>
+      <w:r>
+        <w:rPr>
+          <w:color w:val="000000"/>
+        </w:rPr>
+        <w:t>ofinformation</w:t>
+      </w:r>
+      <w:proofErr w:type="spellEnd"/>
+      <w:r>
+        <w:rPr>
+          <w:color w:val="000000"/>
+        </w:rPr>
+        <w:t xml:space="preserve"> technology.</w:t>
+      </w:r>
+    </w:p>
+    <w:p>
+      <w:pPr>
+        <w:pBdr>
+          <w:top w:val="nil"/>
+          <w:left w:val="nil"/>
+          <w:bottom w:val="nil"/>
+          <w:right w:val="nil"/>
+          <w:between w:val="nil"/>
+        </w:pBdr>
+        <w:tabs>
+          <w:tab w:val="left" w:pos="0"/>
+        </w:tabs>
+        <w:spacing w:line="360" w:lineRule="auto"/>
+        <w:jc w:val="both"/>
+        <w:rPr>
+          <w:color w:val="000000"/>
+        </w:rPr>
+      </w:pPr>
+      <w:r>
+        <w:rPr>
+          <w:color w:val="000000"/>
+        </w:rPr>
+        <w:t xml:space="preserve">        Explain whatever background the reader will need in order to understand the problem. The background might refer to previous work in the academic literature that provides evidence that the problem is a real and significant problem worth solving. Include a clear and detailed statement of the project aims and provide an overview of </w:t>
+      </w:r>
+      <w:proofErr w:type="spellStart"/>
+      <w:r>
+        <w:rPr>
+          <w:color w:val="000000"/>
+        </w:rPr>
         <w:t>thestructure</w:t>
       </w:r>
       <w:proofErr w:type="spellEnd"/>
@@ -5650,13 +5758,7 @@
         <w:rPr>
           <w:color w:val="000000"/>
         </w:rPr>
-        <w:t xml:space="preserve"> of the solution. Please note that the GP2 report (492) should have more lite</w:t>
-      </w:r>
-      <w:r>
-        <w:rPr>
-          <w:color w:val="000000"/>
-        </w:rPr>
-        <w:t>rature material than the GP1 (491).</w:t>
+        <w:t xml:space="preserve"> of the solution. Please note that the GP2 report (492) should have more literature material than the GP1 (491).</w:t>
       </w:r>
       <w:r>
         <w:pict w14:anchorId="72F6ABFA">
@@ -5748,6 +5850,7 @@
         <w:t xml:space="preserve">        Conventionally, the last part of the introduction outlines the remainder of the </w:t>
       </w:r>
       <w:proofErr w:type="spellStart"/>
+      <w:proofErr w:type="gramStart"/>
       <w:r>
         <w:rPr>
           <w:color w:val="000000"/>
@@ -5755,6 +5858,7 @@
         <w:t>Report,explaining</w:t>
       </w:r>
       <w:proofErr w:type="spellEnd"/>
+      <w:proofErr w:type="gramEnd"/>
       <w:r>
         <w:rPr>
           <w:color w:val="000000"/>
@@ -5810,39 +5914,7 @@
                         <w:color w:val="0070C0"/>
                         <w:lang w:val="en-GB"/>
                       </w:rPr>
-                      <w:t>Start from this page with Arab</w:t>
-                    </w:r>
-                    <w:r>
-                      <w:rPr>
-                        <w:b/>
-                        <w:color w:val="0070C0"/>
-                        <w:lang w:val="en-GB"/>
-                      </w:rPr>
-                      <w:t>ic num</w:t>
-                    </w:r>
-                    <w:r>
-                      <w:rPr>
-                        <w:b/>
-                        <w:color w:val="0070C0"/>
-                        <w:lang w:val="en-GB"/>
-                      </w:rPr>
-                      <w:t>b</w:t>
-                    </w:r>
-                    <w:r>
-                      <w:rPr>
-                        <w:b/>
-                        <w:color w:val="0070C0"/>
-                        <w:lang w:val="en-GB"/>
-                      </w:rPr>
-                      <w:t>er</w:t>
-                    </w:r>
-                    <w:r>
-                      <w:rPr>
-                        <w:b/>
-                        <w:color w:val="0070C0"/>
-                        <w:lang w:val="en-GB"/>
-                      </w:rPr>
-                      <w:t>ing</w:t>
+                      <w:t>Start from this page with Arabic numbering</w:t>
                     </w:r>
                   </w:p>
                 </w:txbxContent>
@@ -5955,13 +6027,7 @@
         <w:rPr>
           <w:color w:val="000000"/>
         </w:rPr>
-        <w:t xml:space="preserve">This chapter introduces the necessary background material related to the underlying project. It is often appropriate to provide more information than was given in your Introduction. Try to limit yourself just to what the reader needs to know to understand </w:t>
-      </w:r>
-      <w:r>
-        <w:rPr>
-          <w:color w:val="000000"/>
-        </w:rPr>
-        <w:t xml:space="preserve">the solution that you </w:t>
+        <w:t xml:space="preserve">This chapter introduces the necessary background material related to the underlying project. It is often appropriate to provide more information than was given in your Introduction. Try to limit yourself just to what the reader needs to know to understand the solution that you </w:t>
       </w:r>
       <w:proofErr w:type="spellStart"/>
       <w:r>
@@ -6018,10 +6084,7 @@
     </w:p>
     <w:p>
       <w:r>
-        <w:t>Sub-Sub title font is time new roman with 12pt and not</w:t>
-      </w:r>
-      <w:r>
-        <w:t xml:space="preserve"> bold.</w:t>
+        <w:t>Sub-Sub title font is time new roman with 12pt and not bold.</w:t>
       </w:r>
     </w:p>
     <w:p/>
@@ -6042,10 +6105,7 @@
         <w:jc w:val="both"/>
       </w:pPr>
       <w:r>
-        <w:t>You can extend you numbering by using A and leave tab with 2 spaces “Before text indentation = 0.13"”, then Sub A “A.I” and leave tab with 7 spaces “Before text indentation = 0.44"”, then Sub-Sub A “A.I.1” and leave tab with 15 spaces “Before text indentat</w:t>
-      </w:r>
-      <w:r>
-        <w:t>ion = 0.94"”.</w:t>
+        <w:t>You can extend you numbering by using A and leave tab with 2 spaces “Before text indentation = 0.13"”, then Sub A “A.I” and leave tab with 7 spaces “Before text indentation = 0.44"”, then Sub-Sub A “A.I.1” and leave tab with 15 spaces “Before text indentation = 0.94"”.</w:t>
       </w:r>
     </w:p>
     <w:p>
@@ -6105,10 +6165,7 @@
         <w:jc w:val="both"/>
       </w:pPr>
       <w:r>
-        <w:t>Figure can be cited inside the text by using “Figure”, for example, figure 1 sh</w:t>
-      </w:r>
-      <w:r>
-        <w:t>ows the classification of the timetable problems.</w:t>
+        <w:t>Figure can be cited inside the text by using “Figure”, for example, figure 1 shows the classification of the timetable problems.</w:t>
       </w:r>
     </w:p>
     <w:p>
@@ -6393,10 +6450,7 @@
       </w:r>
       <w:proofErr w:type="spellEnd"/>
       <w:r>
-        <w:t xml:space="preserve"> justifi</w:t>
-      </w:r>
-      <w:r>
-        <w:t>cation. If you start a paragraph with the word “Figure” then we use capital F, otherwise small f.</w:t>
+        <w:t xml:space="preserve"> justification. If you start a paragraph with the word “Figure” then we use capital F, otherwise small f.</w:t>
       </w:r>
     </w:p>
     <w:p>
@@ -6421,13 +6475,21 @@
         <w:rPr>
           <w:color w:val="000000"/>
         </w:rPr>
-        <w:t xml:space="preserve">Tables are similar to the figures, but the difference that the table caption is above the table, for example, Table 1 shows the physical annealing converting </w:t>
-      </w:r>
-      <w:r>
-        <w:rPr>
-          <w:color w:val="000000"/>
-        </w:rPr>
-        <w:t>to simulated annealing. In addition that, the column header are bold.</w:t>
+        <w:t xml:space="preserve">Tables are similar to the figures, but the difference that the table caption is above the table, for example, Table 1 shows the physical annealing converting to simulated annealing. In </w:t>
+      </w:r>
+      <w:proofErr w:type="gramStart"/>
+      <w:r>
+        <w:rPr>
+          <w:color w:val="000000"/>
+        </w:rPr>
+        <w:t>addition</w:t>
+      </w:r>
+      <w:proofErr w:type="gramEnd"/>
+      <w:r>
+        <w:rPr>
+          <w:color w:val="000000"/>
+        </w:rPr>
+        <w:t xml:space="preserve"> that, the column header are bold.</w:t>
       </w:r>
       <w:r>
         <w:pict w14:anchorId="21CF3952">
@@ -7102,7 +7164,21 @@
         <w:rPr>
           <w:color w:val="000000"/>
         </w:rPr>
-        <w:t xml:space="preserve">References are cited inside the text between “(” and ”)”. We Use APA style, see the examples in the references section. </w:t>
+        <w:t xml:space="preserve">References are cited inside the text between “(” </w:t>
+      </w:r>
+      <w:proofErr w:type="gramStart"/>
+      <w:r>
+        <w:rPr>
+          <w:color w:val="000000"/>
+        </w:rPr>
+        <w:t>and ”</w:t>
+      </w:r>
+      <w:proofErr w:type="gramEnd"/>
+      <w:r>
+        <w:rPr>
+          <w:color w:val="000000"/>
+        </w:rPr>
+        <w:t xml:space="preserve">)”. We Use APA style, see the examples in the references section. </w:t>
       </w:r>
     </w:p>
     <w:p>
@@ -7160,13 +7236,7 @@
         <w:rPr>
           <w:color w:val="000000"/>
         </w:rPr>
-        <w:t xml:space="preserve"> the problem, including user requirements. Give an appropriate specification of the solution. This is done inGP1.For example, we can include, the method used, functional requirements, non-functional requirements,</w:t>
-      </w:r>
-      <w:r>
-        <w:rPr>
-          <w:color w:val="000000"/>
-        </w:rPr>
-        <w:t xml:space="preserve"> and security requirements.</w:t>
+        <w:t xml:space="preserve"> the problem, including user requirements. Give an appropriate specification of the solution. This is done inGP1.For example, we can include, the method used, functional requirements, non-functional requirements, and security requirements.</w:t>
       </w:r>
     </w:p>
     <w:p>
@@ -7268,13 +7338,7 @@
         <w:rPr>
           <w:color w:val="000000"/>
         </w:rPr>
-        <w:t xml:space="preserve">Design: if it is a software development project then give a high-level account of the structure of your software and how it works. What algorithms does it use? How do these compare with alternatives? What were the main design decisions you took, and their </w:t>
-      </w:r>
-      <w:r>
-        <w:rPr>
-          <w:color w:val="000000"/>
-        </w:rPr>
-        <w:t>justifications? This is done in GP1.</w:t>
+        <w:t>Design: if it is a software development project then give a high-level account of the structure of your software and how it works. What algorithms does it use? How do these compare with alternatives? What were the main design decisions you took, and their justifications? This is done in GP1.</w:t>
       </w:r>
     </w:p>
     <w:p>
@@ -7299,19 +7363,7 @@
         <w:rPr>
           <w:color w:val="000000"/>
         </w:rPr>
-        <w:t xml:space="preserve">        Implementation and testing: a detailed account of the implementation and testing of your software. Explain the conceptual structure of the algorithms. Also explain what data structures you used, and how the algo</w:t>
-      </w:r>
-      <w:r>
-        <w:rPr>
-          <w:color w:val="000000"/>
-        </w:rPr>
-        <w:t>rithms were implemented. What implementation decisions did you take, and why? There is no need to list every little function and procedure and explain its working in elaborate detail; use your judgment on what is appropriate to include. This is done in GP2</w:t>
-      </w:r>
-      <w:r>
-        <w:rPr>
-          <w:color w:val="000000"/>
-        </w:rPr>
-        <w:t>.</w:t>
+        <w:t xml:space="preserve">        Implementation and testing: a detailed account of the implementation and testing of your software. Explain the conceptual structure of the algorithms. Also explain what data structures you used, and how the algorithms were implemented. What implementation decisions did you take, and why? There is no need to list every little function and procedure and explain its working in elaborate detail; use your judgment on what is appropriate to include. This is done in GP2.</w:t>
       </w:r>
     </w:p>
     <w:p>
@@ -7470,19 +7522,7 @@
         <w:rPr>
           <w:color w:val="000000"/>
         </w:rPr>
-        <w:t>Discussio</w:t>
-      </w:r>
-      <w:r>
-        <w:rPr>
-          <w:color w:val="000000"/>
-        </w:rPr>
-        <w:t xml:space="preserve">n: here you will summarize your achievements and also the deficiencies of your project. You can also say what you would or could have done, if you had had more time or if things had worked out differently. It is important to be completely honest about the </w:t>
-      </w:r>
-      <w:r>
-        <w:rPr>
-          <w:color w:val="000000"/>
-        </w:rPr>
-        <w:t>deficiencies and inadequacies of your work, such as they are. Part of your aim is to demonstrate your ability to recognize problems that remain. This is done in GP2.</w:t>
+        <w:t>Discussion: here you will summarize your achievements and also the deficiencies of your project. You can also say what you would or could have done, if you had had more time or if things had worked out differently. It is important to be completely honest about the deficiencies and inadequacies of your work, such as they are. Part of your aim is to demonstrate your ability to recognize problems that remain. This is done in GP2.</w:t>
       </w:r>
     </w:p>
     <w:p>
@@ -7622,10 +7662,7 @@
         </w:numPr>
       </w:pPr>
       <w:r>
-        <w:t>Future Wo</w:t>
-      </w:r>
-      <w:r>
-        <w:t>rk</w:t>
+        <w:t>Future Work</w:t>
       </w:r>
     </w:p>
     <w:p>
@@ -7751,13 +7788,7 @@
         <w:rPr>
           <w:color w:val="000000"/>
         </w:rPr>
-        <w:t xml:space="preserve">References: for your Final Year project, it is required that you cite and reference work </w:t>
-      </w:r>
-      <w:r>
-        <w:rPr>
-          <w:color w:val="000000"/>
-        </w:rPr>
-        <w:t>to which you owe an intellectual debt. It is required that you cite and reference work that provides supporting evidence. It is required that you cite and reference work so that the reader can find the sources that have been quoted.</w:t>
+        <w:t>References: for your Final Year project, it is required that you cite and reference work to which you owe an intellectual debt. It is required that you cite and reference work that provides supporting evidence. It is required that you cite and reference work so that the reader can find the sources that have been quoted.</w:t>
       </w:r>
     </w:p>
     <w:p>
@@ -7783,13 +7814,7 @@
           <w:color w:val="000000"/>
         </w:rPr>
         <w:tab/>
-        <w:t>In other words, the pu</w:t>
-      </w:r>
-      <w:r>
-        <w:rPr>
-          <w:color w:val="000000"/>
-        </w:rPr>
-        <w:t xml:space="preserve">rposes of a reference are to acknowledge the contributions of other authors and to enable readers to locate source easily. In this section, you can use </w:t>
+        <w:t xml:space="preserve">In other words, the purposes of a reference are to acknowledge the contributions of other authors and to enable readers to locate source easily. In this section, you can use </w:t>
       </w:r>
       <w:r>
         <w:rPr>
@@ -7802,7 +7827,21 @@
         <w:rPr>
           <w:color w:val="000000"/>
         </w:rPr>
-        <w:t xml:space="preserve"> system (e.g. APA style referencing).</w:t>
+        <w:t xml:space="preserve"> system (</w:t>
+      </w:r>
+      <w:proofErr w:type="gramStart"/>
+      <w:r>
+        <w:rPr>
+          <w:color w:val="000000"/>
+        </w:rPr>
+        <w:t>e.g.</w:t>
+      </w:r>
+      <w:proofErr w:type="gramEnd"/>
+      <w:r>
+        <w:rPr>
+          <w:color w:val="000000"/>
+        </w:rPr>
+        <w:t xml:space="preserve"> APA style referencing).</w:t>
       </w:r>
     </w:p>
     <w:p>
@@ -8024,16 +8063,35 @@
           <w:sz w:val="23"/>
           <w:szCs w:val="23"/>
         </w:rPr>
-        <w:t>Michaels, P. J., &amp; Balling, R. C., Jr. (2000).</w:t>
-      </w:r>
-      <w:r>
-        <w:rPr>
-          <w:i/>
+        <w:t>Michaels, P. J., &amp; Balling, R. C., Jr. (2000</w:t>
+      </w:r>
+      <w:proofErr w:type="gramStart"/>
+      <w:r>
+        <w:rPr>
           <w:color w:val="000000"/>
           <w:sz w:val="23"/>
           <w:szCs w:val="23"/>
         </w:rPr>
-        <w:t>The satanic gases: Clearing the air about global warming</w:t>
+        <w:t>).</w:t>
+      </w:r>
+      <w:r>
+        <w:rPr>
+          <w:i/>
+          <w:color w:val="000000"/>
+          <w:sz w:val="23"/>
+          <w:szCs w:val="23"/>
+        </w:rPr>
+        <w:t>The</w:t>
+      </w:r>
+      <w:proofErr w:type="gramEnd"/>
+      <w:r>
+        <w:rPr>
+          <w:i/>
+          <w:color w:val="000000"/>
+          <w:sz w:val="23"/>
+          <w:szCs w:val="23"/>
+        </w:rPr>
+        <w:t xml:space="preserve"> satanic gases: Clearing the air about global warming</w:t>
       </w:r>
       <w:r>
         <w:rPr>
@@ -8116,15 +8174,7 @@
           <w:sz w:val="23"/>
           <w:szCs w:val="23"/>
         </w:rPr>
-        <w:t>Galley. K. E. (Ed.)</w:t>
-      </w:r>
-      <w:r>
-        <w:rPr>
-          <w:color w:val="000000"/>
-          <w:sz w:val="23"/>
-          <w:szCs w:val="23"/>
-        </w:rPr>
-        <w:t xml:space="preserve">. (2004). </w:t>
+        <w:t xml:space="preserve">Galley. K. E. (Ed.). (2004). </w:t>
       </w:r>
       <w:r>
         <w:rPr>
@@ -8319,70 +8369,70 @@
           <w:sz w:val="23"/>
           <w:szCs w:val="23"/>
         </w:rPr>
-        <w:t xml:space="preserve">Greenhouse effect.(2005). </w:t>
-      </w:r>
-      <w:r>
-        <w:rPr>
-          <w:i/>
+        <w:t xml:space="preserve">Greenhouse </w:t>
+      </w:r>
+      <w:proofErr w:type="gramStart"/>
+      <w:r>
+        <w:rPr>
           <w:color w:val="000000"/>
           <w:sz w:val="23"/>
           <w:szCs w:val="23"/>
         </w:rPr>
-        <w:t>American heritage science dictionary</w:t>
-      </w:r>
+        <w:t>effect.(</w:t>
+      </w:r>
+      <w:proofErr w:type="gramEnd"/>
       <w:r>
         <w:rPr>
           <w:color w:val="000000"/>
           <w:sz w:val="23"/>
           <w:szCs w:val="23"/>
         </w:rPr>
-        <w:t xml:space="preserve">. Boston, MA: Houghton Mifflin. </w:t>
-      </w:r>
-    </w:p>
-    <w:p>
-      <w:pPr>
-        <w:ind w:left="540" w:hanging="360"/>
-        <w:rPr>
+        <w:t xml:space="preserve">2005). </w:t>
+      </w:r>
+      <w:r>
+        <w:rPr>
+          <w:i/>
           <w:color w:val="000000"/>
           <w:sz w:val="23"/>
           <w:szCs w:val="23"/>
         </w:rPr>
-      </w:pPr>
+        <w:t>American heritage science dictionary</w:t>
+      </w:r>
       <w:r>
         <w:rPr>
           <w:color w:val="000000"/>
           <w:sz w:val="23"/>
           <w:szCs w:val="23"/>
         </w:rPr>
-        <w:t xml:space="preserve">Schneider, S. H. (2000). Greenhouse </w:t>
-      </w:r>
-      <w:proofErr w:type="spellStart"/>
-      <w:r>
+        <w:t xml:space="preserve">. Boston, MA: Houghton Mifflin. </w:t>
+      </w:r>
+    </w:p>
+    <w:p>
+      <w:pPr>
+        <w:ind w:left="540" w:hanging="360"/>
         <w:rPr>
           <w:color w:val="000000"/>
           <w:sz w:val="23"/>
           <w:szCs w:val="23"/>
         </w:rPr>
-        <w:t>effect.</w:t>
-      </w:r>
-      <w:r>
-        <w:rPr>
-          <w:i/>
+      </w:pPr>
+      <w:r>
+        <w:rPr>
           <w:color w:val="000000"/>
           <w:sz w:val="23"/>
           <w:szCs w:val="23"/>
         </w:rPr>
-        <w:t>World</w:t>
-      </w:r>
-      <w:proofErr w:type="spellEnd"/>
-      <w:r>
-        <w:rPr>
-          <w:i/>
+        <w:t xml:space="preserve">Schneider, S. H. (2000). Greenhouse </w:t>
+      </w:r>
+      <w:proofErr w:type="spellStart"/>
+      <w:proofErr w:type="gramStart"/>
+      <w:r>
+        <w:rPr>
           <w:color w:val="000000"/>
           <w:sz w:val="23"/>
           <w:szCs w:val="23"/>
         </w:rPr>
-        <w:t xml:space="preserve"> </w:t>
+        <w:t>effect.</w:t>
       </w:r>
       <w:r>
         <w:rPr>
@@ -8391,7 +8441,18 @@
           <w:sz w:val="23"/>
           <w:szCs w:val="23"/>
         </w:rPr>
-        <w:t xml:space="preserve">book encyclopedia </w:t>
+        <w:t>World</w:t>
+      </w:r>
+      <w:proofErr w:type="spellEnd"/>
+      <w:proofErr w:type="gramEnd"/>
+      <w:r>
+        <w:rPr>
+          <w:i/>
+          <w:color w:val="000000"/>
+          <w:sz w:val="23"/>
+          <w:szCs w:val="23"/>
+        </w:rPr>
+        <w:t xml:space="preserve"> book encyclopedia </w:t>
       </w:r>
       <w:r>
         <w:rPr>
@@ -8502,15 +8563,7 @@
           <w:sz w:val="23"/>
           <w:szCs w:val="23"/>
         </w:rPr>
-        <w:t>Bogdonoff, S., &amp; Rubin, J. (2007). The regional greenhous</w:t>
-      </w:r>
-      <w:r>
-        <w:rPr>
-          <w:color w:val="000000"/>
-          <w:sz w:val="23"/>
-          <w:szCs w:val="23"/>
-        </w:rPr>
-        <w:t xml:space="preserve">e gas initiative: Taking action in Maine. </w:t>
+        <w:t xml:space="preserve">Bogdonoff, S., &amp; Rubin, J. (2007). The regional greenhouse gas initiative: Taking action in Maine. </w:t>
       </w:r>
       <w:r>
         <w:rPr>
@@ -8619,15 +8672,7 @@
           <w:sz w:val="23"/>
           <w:szCs w:val="23"/>
         </w:rPr>
-        <w:t>. Retrieved From the Environmental Protection Agency web</w:t>
-      </w:r>
-      <w:r>
-        <w:rPr>
-          <w:color w:val="000000"/>
-          <w:sz w:val="23"/>
-          <w:szCs w:val="23"/>
-        </w:rPr>
-        <w:t xml:space="preserve">site: http://www.epa.gov/climatechange </w:t>
+        <w:t xml:space="preserve">. Retrieved From the Environmental Protection Agency website: http://www.epa.gov/climatechange </w:t>
       </w:r>
     </w:p>
     <w:p>
@@ -8752,7 +8797,21 @@
         <w:rPr>
           <w:b/>
         </w:rPr>
-        <w:t>How to Cite an Website in APA</w:t>
+        <w:t xml:space="preserve">How to Cite </w:t>
+      </w:r>
+      <w:proofErr w:type="gramStart"/>
+      <w:r>
+        <w:rPr>
+          <w:b/>
+        </w:rPr>
+        <w:t>an</w:t>
+      </w:r>
+      <w:proofErr w:type="gramEnd"/>
+      <w:r>
+        <w:rPr>
+          <w:b/>
+        </w:rPr>
+        <w:t xml:space="preserve"> Website in APA</w:t>
       </w:r>
     </w:p>
     <w:p>
@@ -8769,6 +8828,7 @@
         <w:t xml:space="preserve"> Last, F. M. (Year, Month Date Published). Article </w:t>
       </w:r>
       <w:proofErr w:type="spellStart"/>
+      <w:proofErr w:type="gramStart"/>
       <w:r>
         <w:t>title.</w:t>
       </w:r>
@@ -8779,6 +8839,7 @@
         <w:t>Website</w:t>
       </w:r>
       <w:proofErr w:type="spellEnd"/>
+      <w:proofErr w:type="gramEnd"/>
       <w:r>
         <w:rPr>
           <w:i/>
@@ -8837,10 +8898,7 @@
         </w:numPr>
       </w:pPr>
       <w:r>
-        <w:t>Cain, K. (2012, June 29). T</w:t>
-      </w:r>
-      <w:r>
-        <w:t xml:space="preserve">he Negative Effects of Facebook on Communication. </w:t>
+        <w:t xml:space="preserve">Cain, K. (2012, June 29). The Negative Effects of Facebook on Communication. </w:t>
       </w:r>
       <w:r>
         <w:rPr>
@@ -8920,13 +8978,7 @@
         <w:rPr>
           <w:color w:val="000000"/>
         </w:rPr>
-        <w:t>All reference items must be in 10pt font.  Please</w:t>
-      </w:r>
-      <w:r>
-        <w:rPr>
-          <w:color w:val="000000"/>
-        </w:rPr>
-        <w:t xml:space="preserve"> use Regular and Italic styles to distinguish different fields.  Number the reference items consecutively in square brackets (e.g. [1]).  </w:t>
+        <w:t xml:space="preserve">All reference items must be in 10pt font.  Please use Regular and Italic styles to distinguish different fields.  Number the reference items consecutively in square brackets (e.g. [1]).  </w:t>
       </w:r>
     </w:p>
     <w:p>
@@ -8951,13 +9003,7 @@
         <w:rPr>
           <w:color w:val="000000"/>
         </w:rPr>
-        <w:t>When referring to a reference item, please simply use the reference number, as in [2].  Do not use “Ref. [3]” or “Ref</w:t>
-      </w:r>
-      <w:r>
-        <w:rPr>
-          <w:color w:val="000000"/>
-        </w:rPr>
-        <w:t>erence [3]” except at the beginning of a sentence, e.g.  “Reference [3] shows …”.  Multiple references are numbered with one bracket and separated with comas (e.g. [2], [2, 3], [4 – 6]).</w:t>
+        <w:t>When referring to a reference item, please simply use the reference number, as in [2].  Do not use “Ref. [3]” or “Reference [3]” except at the beginning of a sentence, e.g.  “Reference [3] shows …”.  Multiple references are numbered with one bracket and separated with comas (e.g. [2], [2, 3], [4 – 6]).</w:t>
       </w:r>
     </w:p>
     <w:p>
@@ -9025,26 +9071,49 @@
         <w:rPr>
           <w:color w:val="000000"/>
         </w:rPr>
-        <w:t>[1]Auth</w:t>
-      </w:r>
-      <w:r>
-        <w:rPr>
-          <w:color w:val="000000"/>
-        </w:rPr>
-        <w:t xml:space="preserve">or. (Date published if available; n.d.--no date-- if not). Title of article/book. </w:t>
+        <w:t>[</w:t>
+      </w:r>
+      <w:proofErr w:type="gramStart"/>
+      <w:r>
+        <w:rPr>
+          <w:color w:val="000000"/>
+        </w:rPr>
+        <w:t>1]Author</w:t>
+      </w:r>
+      <w:proofErr w:type="gramEnd"/>
+      <w:r>
+        <w:rPr>
+          <w:color w:val="000000"/>
+        </w:rPr>
+        <w:t xml:space="preserve">. (Date published if available; n.d.--no date-- if not). Title of article/book. </w:t>
       </w:r>
       <w:r>
         <w:rPr>
           <w:i/>
           <w:color w:val="000000"/>
         </w:rPr>
-        <w:t xml:space="preserve">Title of web site </w:t>
-      </w:r>
-      <w:r>
-        <w:rPr>
-          <w:color w:val="000000"/>
-        </w:rPr>
-        <w:t>. Retrieved date. From URL.</w:t>
+        <w:t xml:space="preserve">Title of web </w:t>
+      </w:r>
+      <w:proofErr w:type="gramStart"/>
+      <w:r>
+        <w:rPr>
+          <w:i/>
+          <w:color w:val="000000"/>
+        </w:rPr>
+        <w:t xml:space="preserve">site </w:t>
+      </w:r>
+      <w:r>
+        <w:rPr>
+          <w:color w:val="000000"/>
+        </w:rPr>
+        <w:t>.</w:t>
+      </w:r>
+      <w:proofErr w:type="gramEnd"/>
+      <w:r>
+        <w:rPr>
+          <w:color w:val="000000"/>
+        </w:rPr>
+        <w:t xml:space="preserve"> Retrieved date. From URL.</w:t>
       </w:r>
     </w:p>
     <w:p>
@@ -9068,7 +9137,35 @@
         <w:rPr>
           <w:color w:val="000000"/>
         </w:rPr>
-        <w:t>[2]Author. (Date published if available; n.d.--no date-- if not). Title of article/book. Title of web site . Retrieved date. From URL.</w:t>
+        <w:t>[</w:t>
+      </w:r>
+      <w:proofErr w:type="gramStart"/>
+      <w:r>
+        <w:rPr>
+          <w:color w:val="000000"/>
+        </w:rPr>
+        <w:t>2]Author</w:t>
+      </w:r>
+      <w:proofErr w:type="gramEnd"/>
+      <w:r>
+        <w:rPr>
+          <w:color w:val="000000"/>
+        </w:rPr>
+        <w:t xml:space="preserve">. (Date published if available; n.d.--no date-- if not). Title of article/book. Title of web </w:t>
+      </w:r>
+      <w:proofErr w:type="gramStart"/>
+      <w:r>
+        <w:rPr>
+          <w:color w:val="000000"/>
+        </w:rPr>
+        <w:t>site .</w:t>
+      </w:r>
+      <w:proofErr w:type="gramEnd"/>
+      <w:r>
+        <w:rPr>
+          <w:color w:val="000000"/>
+        </w:rPr>
+        <w:t xml:space="preserve"> Retrieved date. From URL.</w:t>
       </w:r>
     </w:p>
     <w:p>
@@ -9193,7 +9290,21 @@
         <w:rPr>
           <w:color w:val="000000"/>
         </w:rPr>
-        <w:t xml:space="preserve">Appendices: the Report must contain an appendix explaining file structure on </w:t>
+        <w:t xml:space="preserve">Appendices: </w:t>
+      </w:r>
+      <w:proofErr w:type="gramStart"/>
+      <w:r>
+        <w:rPr>
+          <w:color w:val="000000"/>
+        </w:rPr>
+        <w:t>the</w:t>
+      </w:r>
+      <w:proofErr w:type="gramEnd"/>
+      <w:r>
+        <w:rPr>
+          <w:color w:val="000000"/>
+        </w:rPr>
+        <w:t xml:space="preserve"> Report must contain an appendix explaining file structure on </w:t>
       </w:r>
       <w:proofErr w:type="spellStart"/>
       <w:r>
@@ -9235,13 +9346,7 @@
         <w:rPr>
           <w:color w:val="000000"/>
         </w:rPr>
-        <w:t>; a selec</w:t>
-      </w:r>
-      <w:r>
-        <w:rPr>
-          <w:color w:val="000000"/>
-        </w:rPr>
-        <w:t xml:space="preserve">tion of experimental data; schedules; testing strategy; </w:t>
+        <w:t xml:space="preserve">; a selection of experimental data; schedules; testing strategy; </w:t>
       </w:r>
       <w:proofErr w:type="spellStart"/>
       <w:r>
@@ -9283,13 +9388,7 @@
         <w:rPr>
           <w:color w:val="000000"/>
         </w:rPr>
-        <w:t xml:space="preserve"> also be submitted on a CD). A re</w:t>
-      </w:r>
-      <w:r>
-        <w:rPr>
-          <w:color w:val="000000"/>
-        </w:rPr>
-        <w:t xml:space="preserve">port template can be found in the </w:t>
+        <w:t xml:space="preserve"> also be submitted on a CD). A report template can be found in the </w:t>
       </w:r>
       <w:proofErr w:type="spellStart"/>
       <w:r>
@@ -9347,13 +9446,7 @@
         <w:rPr>
           <w:color w:val="000000"/>
         </w:rPr>
-        <w:t>This course is similar to self-study/research. Weekly meetings are scheduled with the supervisor for the project. Each student’s group will meet together weekly, keeping d</w:t>
-      </w:r>
-      <w:r>
-        <w:rPr>
-          <w:color w:val="000000"/>
-        </w:rPr>
-        <w:t>etailed minutes of the meetings.</w:t>
+        <w:t>This course is similar to self-study/research. Weekly meetings are scheduled with the supervisor for the project. Each student’s group will meet together weekly, keeping detailed minutes of the meetings.</w:t>
       </w:r>
     </w:p>
     <w:tbl>
@@ -9826,8 +9919,17 @@
                 <w:sz w:val="22"/>
                 <w:szCs w:val="22"/>
               </w:rPr>
-              <w:t>1. ……..</w:t>
+              <w:t>1. …</w:t>
             </w:r>
+            <w:proofErr w:type="gramStart"/>
+            <w:r>
+              <w:rPr>
+                <w:sz w:val="22"/>
+                <w:szCs w:val="22"/>
+              </w:rPr>
+              <w:t>…..</w:t>
+            </w:r>
+            <w:proofErr w:type="gramEnd"/>
           </w:p>
         </w:tc>
         <w:tc>
@@ -9970,8 +10072,17 @@
                 <w:sz w:val="22"/>
                 <w:szCs w:val="22"/>
               </w:rPr>
-              <w:t>2. ……..</w:t>
+              <w:t>2. …</w:t>
             </w:r>
+            <w:proofErr w:type="gramStart"/>
+            <w:r>
+              <w:rPr>
+                <w:sz w:val="22"/>
+                <w:szCs w:val="22"/>
+              </w:rPr>
+              <w:t>…..</w:t>
+            </w:r>
+            <w:proofErr w:type="gramEnd"/>
           </w:p>
         </w:tc>
         <w:tc>
@@ -10114,8 +10225,17 @@
                 <w:sz w:val="22"/>
                 <w:szCs w:val="22"/>
               </w:rPr>
-              <w:t>3. ……..</w:t>
+              <w:t>3. …</w:t>
             </w:r>
+            <w:proofErr w:type="gramStart"/>
+            <w:r>
+              <w:rPr>
+                <w:sz w:val="22"/>
+                <w:szCs w:val="22"/>
+              </w:rPr>
+              <w:t>…..</w:t>
+            </w:r>
+            <w:proofErr w:type="gramEnd"/>
           </w:p>
         </w:tc>
         <w:tc>
@@ -10246,8 +10366,17 @@
                 <w:sz w:val="22"/>
                 <w:szCs w:val="22"/>
               </w:rPr>
-              <w:t>4. ……..</w:t>
+              <w:t>4. …</w:t>
             </w:r>
+            <w:proofErr w:type="gramStart"/>
+            <w:r>
+              <w:rPr>
+                <w:sz w:val="22"/>
+                <w:szCs w:val="22"/>
+              </w:rPr>
+              <w:t>…..</w:t>
+            </w:r>
+            <w:proofErr w:type="gramEnd"/>
           </w:p>
         </w:tc>
         <w:tc>
@@ -10378,8 +10507,17 @@
                 <w:sz w:val="22"/>
                 <w:szCs w:val="22"/>
               </w:rPr>
-              <w:t>5. ……..</w:t>
+              <w:t>5. …</w:t>
             </w:r>
+            <w:proofErr w:type="gramStart"/>
+            <w:r>
+              <w:rPr>
+                <w:sz w:val="22"/>
+                <w:szCs w:val="22"/>
+              </w:rPr>
+              <w:t>…..</w:t>
+            </w:r>
+            <w:proofErr w:type="gramEnd"/>
           </w:p>
         </w:tc>
         <w:tc>

</xml_diff>